<commit_message>
Working on writeups for audio and settings pages
</commit_message>
<xml_diff>
--- a/HIC Descriptions.docx
+++ b/HIC Descriptions.docx
@@ -62,49 +62,15 @@
           <w:sz w:val="24"/>
           <w:szCs w:val="24"/>
         </w:rPr>
-        <w:t xml:space="preserve">The purpose of this application is to serve as an interface between a “smart” car and a driver. A smart car refers to the new generation of automobiles whose flagship features include self-driving, </w:t>
-      </w:r>
-      <w:proofErr w:type="gramStart"/>
-      <w:r>
-        <w:rPr>
-          <w:sz w:val="24"/>
-          <w:szCs w:val="24"/>
-        </w:rPr>
-        <w:t>fully-electric</w:t>
-      </w:r>
-      <w:proofErr w:type="gramEnd"/>
-      <w:r>
-        <w:rPr>
-          <w:sz w:val="24"/>
-          <w:szCs w:val="24"/>
-        </w:rPr>
-        <w:t xml:space="preserve"> power, and maximum onboard computer integration. The smart car is </w:t>
-      </w:r>
-      <w:proofErr w:type="gramStart"/>
-      <w:r>
-        <w:rPr>
-          <w:sz w:val="24"/>
-          <w:szCs w:val="24"/>
-        </w:rPr>
-        <w:t>similar to</w:t>
-      </w:r>
-      <w:proofErr w:type="gramEnd"/>
-      <w:r>
-        <w:rPr>
-          <w:sz w:val="24"/>
-          <w:szCs w:val="24"/>
-        </w:rPr>
-        <w:t xml:space="preserve"> today’s Tesla cars. This application will </w:t>
-      </w:r>
-      <w:proofErr w:type="gramStart"/>
-      <w:r>
-        <w:rPr>
-          <w:sz w:val="24"/>
-          <w:szCs w:val="24"/>
-        </w:rPr>
-        <w:t>be in charge of</w:t>
-      </w:r>
-      <w:proofErr w:type="gramEnd"/>
+        <w:t xml:space="preserve">The purpose of this application is to serve as an interface between a “smart” car and a driver. A smart car refers to the new generation of automobiles whose flagship features include self-driving, fully-electric power, and maximum onboard computer integration. The smart car is similar to today’s Tesla cars. This application will </w:t>
+      </w:r>
+      <w:r>
+        <w:rPr>
+          <w:sz w:val="24"/>
+          <w:szCs w:val="24"/>
+        </w:rPr>
+        <w:t>oversee</w:t>
+      </w:r>
       <w:r>
         <w:rPr>
           <w:sz w:val="24"/>
@@ -141,46 +107,7 @@
           <w:sz w:val="24"/>
           <w:szCs w:val="24"/>
         </w:rPr>
-        <w:t xml:space="preserve">The purpose of this screen is to act as the first screen that users see. This screen will have </w:t>
-      </w:r>
-      <w:proofErr w:type="gramStart"/>
-      <w:r>
-        <w:rPr>
-          <w:sz w:val="24"/>
-          <w:szCs w:val="24"/>
-        </w:rPr>
-        <w:t>all of</w:t>
-      </w:r>
-      <w:proofErr w:type="gramEnd"/>
-      <w:r>
-        <w:rPr>
-          <w:sz w:val="24"/>
-          <w:szCs w:val="24"/>
-        </w:rPr>
-        <w:t xml:space="preserve"> the other locations as options from this screen. It is also meant to be able to handle having </w:t>
-      </w:r>
-      <w:proofErr w:type="gramStart"/>
-      <w:r>
-        <w:rPr>
-          <w:sz w:val="24"/>
-          <w:szCs w:val="24"/>
-        </w:rPr>
-        <w:t>all of</w:t>
-      </w:r>
-      <w:proofErr w:type="gramEnd"/>
-      <w:r>
-        <w:rPr>
-          <w:sz w:val="24"/>
-          <w:szCs w:val="24"/>
-        </w:rPr>
-        <w:t xml:space="preserve"> the information that a driver might need even while h</w:t>
-      </w:r>
-      <w:r>
-        <w:rPr>
-          <w:sz w:val="24"/>
-          <w:szCs w:val="24"/>
-        </w:rPr>
-        <w:t xml:space="preserve">e is managing multiple applications at once, such as maps and music simultaneously. </w:t>
+        <w:t xml:space="preserve">The purpose of this screen is to act as the first screen that users see. This screen will have all of the other locations as options from this screen. It is also meant to be able to handle having all of the information that a driver might need even while he is managing multiple applications at once, such as maps and music simultaneously. </w:t>
       </w:r>
     </w:p>
     <w:p>
@@ -210,30 +137,7 @@
           <w:sz w:val="24"/>
           <w:szCs w:val="24"/>
         </w:rPr>
-        <w:t xml:space="preserve">The map at the top would </w:t>
-      </w:r>
-      <w:proofErr w:type="gramStart"/>
-      <w:r>
-        <w:rPr>
-          <w:sz w:val="24"/>
-          <w:szCs w:val="24"/>
-        </w:rPr>
-        <w:t>actually have</w:t>
-      </w:r>
-      <w:proofErr w:type="gramEnd"/>
-      <w:r>
-        <w:rPr>
-          <w:sz w:val="24"/>
-          <w:szCs w:val="24"/>
-        </w:rPr>
-        <w:t xml:space="preserve"> a live map running and directions on the side. The other buttons below are links to the other screens, and then the essentials bar</w:t>
-      </w:r>
-      <w:r>
-        <w:rPr>
-          <w:sz w:val="24"/>
-          <w:szCs w:val="24"/>
-        </w:rPr>
-        <w:t xml:space="preserve"> will have access to go home and to music and heating and cooling. </w:t>
+        <w:t xml:space="preserve">The map at the top would actually have a live map running and directions on the side. The other buttons below are links to the other screens, and then the essentials bar will have access to go home and to music and heating and cooling. </w:t>
       </w:r>
     </w:p>
     <w:p>
@@ -310,14 +214,7 @@
           <w:sz w:val="24"/>
           <w:szCs w:val="24"/>
         </w:rPr>
-        <w:t>There a</w:t>
-      </w:r>
-      <w:r>
-        <w:rPr>
-          <w:sz w:val="24"/>
-          <w:szCs w:val="24"/>
-        </w:rPr>
-        <w:t xml:space="preserve">re </w:t>
+        <w:t xml:space="preserve">There are </w:t>
       </w:r>
       <w:r>
         <w:rPr>
@@ -427,15 +324,7 @@
           <w:sz w:val="24"/>
           <w:szCs w:val="24"/>
         </w:rPr>
-        <w:t xml:space="preserve"> internal locu</w:t>
-      </w:r>
-      <w:r>
-        <w:rPr>
-          <w:b/>
-          <w:sz w:val="24"/>
-          <w:szCs w:val="24"/>
-        </w:rPr>
-        <w:t>s of control</w:t>
+        <w:t xml:space="preserve"> internal locus of control</w:t>
       </w:r>
       <w:r>
         <w:rPr>
@@ -480,23 +369,7 @@
           <w:sz w:val="24"/>
           <w:szCs w:val="24"/>
         </w:rPr>
-        <w:t xml:space="preserve">such as the play button turning to a pause and </w:t>
-      </w:r>
-      <w:proofErr w:type="spellStart"/>
-      <w:r>
-        <w:rPr>
-          <w:sz w:val="24"/>
-          <w:szCs w:val="24"/>
-        </w:rPr>
-        <w:t>visa</w:t>
-      </w:r>
-      <w:proofErr w:type="spellEnd"/>
-      <w:r>
-        <w:rPr>
-          <w:sz w:val="24"/>
-          <w:szCs w:val="24"/>
-        </w:rPr>
-        <w:t xml:space="preserve"> versa as well as the page changing when they go to a certain location.</w:t>
+        <w:t>such as the play button turning to a pause and visa versa as well as the page changing when they go to a certain location.</w:t>
       </w:r>
     </w:p>
     <w:p>
@@ -528,30 +401,7 @@
           <w:sz w:val="24"/>
           <w:szCs w:val="24"/>
         </w:rPr>
-        <w:t xml:space="preserve">The purpose of this screen is </w:t>
-      </w:r>
-      <w:r>
-        <w:rPr>
-          <w:sz w:val="24"/>
-          <w:szCs w:val="24"/>
-        </w:rPr>
-        <w:t xml:space="preserve">to allow the user to see their phone contacts that they have set up with their car and choose to voice message, </w:t>
-      </w:r>
-      <w:proofErr w:type="gramStart"/>
-      <w:r>
-        <w:rPr>
-          <w:sz w:val="24"/>
-          <w:szCs w:val="24"/>
-        </w:rPr>
-        <w:t>call</w:t>
-      </w:r>
-      <w:proofErr w:type="gramEnd"/>
-      <w:r>
-        <w:rPr>
-          <w:sz w:val="24"/>
-          <w:szCs w:val="24"/>
-        </w:rPr>
-        <w:t xml:space="preserve"> or delete them from the display screen.</w:t>
+        <w:t>The purpose of this screen is to allow the user to see their phone contacts that they have set up with their car and choose to voice message, call or delete them from the display screen.</w:t>
       </w:r>
     </w:p>
     <w:p>
@@ -628,14 +478,7 @@
           <w:sz w:val="24"/>
           <w:szCs w:val="24"/>
         </w:rPr>
-        <w:t xml:space="preserve"> in the </w:t>
-      </w:r>
-      <w:r>
-        <w:rPr>
-          <w:sz w:val="24"/>
-          <w:szCs w:val="24"/>
-        </w:rPr>
-        <w:t>buttons shapes and outlines as well as with the overall color palette and placement of main content and the essentials bar and each contact is consistent.</w:t>
+        <w:t xml:space="preserve"> in the buttons shapes and outlines as well as with the overall color palette and placement of main content and the essentials bar and each contact is consistent.</w:t>
       </w:r>
     </w:p>
     <w:p>
@@ -760,14 +603,7 @@
           <w:sz w:val="24"/>
           <w:szCs w:val="24"/>
         </w:rPr>
-        <w:t xml:space="preserve"> that lets users guide</w:t>
-      </w:r>
-      <w:r>
-        <w:rPr>
-          <w:sz w:val="24"/>
-          <w:szCs w:val="24"/>
-        </w:rPr>
-        <w:t xml:space="preserve"> the process. </w:t>
+        <w:t xml:space="preserve"> that lets users guide the process. </w:t>
       </w:r>
     </w:p>
     <w:p>
@@ -843,30 +679,7 @@
           <w:sz w:val="24"/>
           <w:szCs w:val="24"/>
         </w:rPr>
-        <w:t xml:space="preserve">such as the play button turning to a pause and </w:t>
-      </w:r>
-      <w:proofErr w:type="spellStart"/>
-      <w:r>
-        <w:rPr>
-          <w:sz w:val="24"/>
-          <w:szCs w:val="24"/>
-        </w:rPr>
-        <w:t>visa</w:t>
-      </w:r>
-      <w:proofErr w:type="spellEnd"/>
-      <w:r>
-        <w:rPr>
-          <w:sz w:val="24"/>
-          <w:szCs w:val="24"/>
-        </w:rPr>
-        <w:t xml:space="preserve"> versa as well as the page changing</w:t>
-      </w:r>
-      <w:r>
-        <w:rPr>
-          <w:sz w:val="24"/>
-          <w:szCs w:val="24"/>
-        </w:rPr>
-        <w:t xml:space="preserve"> when they go to a certain location.</w:t>
+        <w:t>such as the play button turning to a pause and visa versa as well as the page changing when they go to a certain location.</w:t>
       </w:r>
     </w:p>
     <w:p/>
@@ -939,15 +752,7 @@
           <w:sz w:val="24"/>
           <w:szCs w:val="24"/>
         </w:rPr>
-        <w:t>Consi</w:t>
-      </w:r>
-      <w:r>
-        <w:rPr>
-          <w:b/>
-          <w:sz w:val="24"/>
-          <w:szCs w:val="24"/>
-        </w:rPr>
-        <w:t xml:space="preserve">stency </w:t>
+        <w:t xml:space="preserve">Consistency </w:t>
       </w:r>
       <w:r>
         <w:rPr>
@@ -1001,7 +806,6 @@
     <w:p>
       <w:pPr>
         <w:rPr>
-          <w:b/>
           <w:sz w:val="24"/>
           <w:szCs w:val="24"/>
         </w:rPr>
@@ -1019,30 +823,321 @@
           <w:sz w:val="24"/>
           <w:szCs w:val="24"/>
         </w:rPr>
-        <w:t xml:space="preserve"> because there are very few </w:t>
-      </w:r>
-      <w:proofErr w:type="gramStart"/>
-      <w:r>
-        <w:rPr>
-          <w:sz w:val="24"/>
-          <w:szCs w:val="24"/>
-        </w:rPr>
-        <w:t>options</w:t>
-      </w:r>
-      <w:proofErr w:type="gramEnd"/>
-      <w:r>
-        <w:rPr>
-          <w:sz w:val="24"/>
-          <w:szCs w:val="24"/>
-        </w:rPr>
-        <w:t xml:space="preserve"> and we tr</w:t>
-      </w:r>
-      <w:r>
-        <w:rPr>
-          <w:sz w:val="24"/>
-          <w:szCs w:val="24"/>
-        </w:rPr>
-        <w:t>y to cluster everything so that it is easy to get the specific statistics information that we are looking for.</w:t>
+        <w:t xml:space="preserve"> because there are very few options and we try to cluster everything so that it is easy to get the specific statistics information that we are looking for.</w:t>
+      </w:r>
+    </w:p>
+    <w:p>
+      <w:pPr>
+        <w:rPr>
+          <w:sz w:val="24"/>
+          <w:szCs w:val="24"/>
+        </w:rPr>
+      </w:pPr>
+    </w:p>
+    <w:p>
+      <w:pPr>
+        <w:rPr>
+          <w:sz w:val="40"/>
+          <w:szCs w:val="40"/>
+        </w:rPr>
+      </w:pPr>
+      <w:r>
+        <w:rPr>
+          <w:sz w:val="40"/>
+          <w:szCs w:val="40"/>
+        </w:rPr>
+        <w:t>Audio Screen:</w:t>
+      </w:r>
+    </w:p>
+    <w:p>
+      <w:pPr>
+        <w:rPr>
+          <w:bCs/>
+          <w:sz w:val="24"/>
+          <w:szCs w:val="24"/>
+        </w:rPr>
+      </w:pPr>
+      <w:r>
+        <w:rPr>
+          <w:bCs/>
+          <w:sz w:val="24"/>
+          <w:szCs w:val="24"/>
+        </w:rPr>
+        <w:t>The audio screen serves as an enhanced and more powerful interface for audio-related settings. A basic media player interface that allows the driver to control the volume and current song playing will be present from all screens, but this screen specifically presents more information and control, such as playlist selection and sound settings. This page is accessible from anywhere in the application by clicking on the currently song playing or by navigating to it through the home screen.</w:t>
+      </w:r>
+    </w:p>
+    <w:p>
+      <w:pPr>
+        <w:rPr>
+          <w:bCs/>
+          <w:sz w:val="24"/>
+          <w:szCs w:val="24"/>
+        </w:rPr>
+      </w:pPr>
+    </w:p>
+    <w:p>
+      <w:pPr>
+        <w:rPr>
+          <w:bCs/>
+          <w:sz w:val="24"/>
+          <w:szCs w:val="24"/>
+        </w:rPr>
+      </w:pPr>
+      <w:r>
+        <w:rPr>
+          <w:bCs/>
+          <w:sz w:val="24"/>
+          <w:szCs w:val="24"/>
+        </w:rPr>
+        <w:t>The 8 golden rules that apply are:</w:t>
+      </w:r>
+    </w:p>
+    <w:p>
+      <w:pPr>
+        <w:rPr>
+          <w:bCs/>
+          <w:sz w:val="24"/>
+          <w:szCs w:val="24"/>
+        </w:rPr>
+      </w:pPr>
+    </w:p>
+    <w:p>
+      <w:pPr>
+        <w:rPr>
+          <w:bCs/>
+          <w:sz w:val="24"/>
+          <w:szCs w:val="24"/>
+        </w:rPr>
+      </w:pPr>
+      <w:r>
+        <w:rPr>
+          <w:b/>
+          <w:sz w:val="24"/>
+          <w:szCs w:val="24"/>
+        </w:rPr>
+        <w:t>Consistency:</w:t>
+      </w:r>
+      <w:r>
+        <w:rPr>
+          <w:bCs/>
+          <w:sz w:val="24"/>
+          <w:szCs w:val="24"/>
+        </w:rPr>
+        <w:t xml:space="preserve"> The color scheme is consistent with the rest of the pages. The essentials bar is located in the same locations as other screens and has an identical layout.</w:t>
+      </w:r>
+    </w:p>
+    <w:p>
+      <w:pPr>
+        <w:rPr>
+          <w:bCs/>
+          <w:sz w:val="24"/>
+          <w:szCs w:val="24"/>
+        </w:rPr>
+      </w:pPr>
+    </w:p>
+    <w:p>
+      <w:pPr>
+        <w:rPr>
+          <w:bCs/>
+          <w:sz w:val="24"/>
+          <w:szCs w:val="24"/>
+        </w:rPr>
+      </w:pPr>
+      <w:r>
+        <w:rPr>
+          <w:b/>
+          <w:sz w:val="24"/>
+          <w:szCs w:val="24"/>
+        </w:rPr>
+        <w:t>Support internal locus of control:</w:t>
+      </w:r>
+      <w:r>
+        <w:rPr>
+          <w:bCs/>
+          <w:sz w:val="24"/>
+          <w:szCs w:val="24"/>
+        </w:rPr>
+        <w:t xml:space="preserve"> This page allows for advanced manipulation of audio-related settings and serves as a locus of control for such settings.</w:t>
+      </w:r>
+    </w:p>
+    <w:p>
+      <w:pPr>
+        <w:rPr>
+          <w:bCs/>
+          <w:sz w:val="24"/>
+          <w:szCs w:val="24"/>
+        </w:rPr>
+      </w:pPr>
+    </w:p>
+    <w:p>
+      <w:pPr>
+        <w:rPr>
+          <w:bCs/>
+          <w:sz w:val="24"/>
+          <w:szCs w:val="24"/>
+        </w:rPr>
+      </w:pPr>
+      <w:r>
+        <w:rPr>
+          <w:b/>
+          <w:sz w:val="24"/>
+          <w:szCs w:val="24"/>
+        </w:rPr>
+        <w:t xml:space="preserve">Reduce short-term memory load: </w:t>
+      </w:r>
+      <w:r>
+        <w:rPr>
+          <w:bCs/>
+          <w:sz w:val="24"/>
+          <w:szCs w:val="24"/>
+        </w:rPr>
+        <w:t>This page does not ask the user to remember anything except the relative location of buttons, which remains consistent. The current song playing is always displayed so that the user does not have to remember the name of the song or album.</w:t>
+      </w:r>
+    </w:p>
+    <w:p>
+      <w:pPr>
+        <w:rPr>
+          <w:bCs/>
+          <w:sz w:val="24"/>
+          <w:szCs w:val="24"/>
+        </w:rPr>
+      </w:pPr>
+    </w:p>
+    <w:p>
+      <w:pPr>
+        <w:rPr>
+          <w:bCs/>
+          <w:sz w:val="24"/>
+          <w:szCs w:val="24"/>
+        </w:rPr>
+      </w:pPr>
+      <w:r>
+        <w:rPr>
+          <w:b/>
+          <w:sz w:val="24"/>
+          <w:szCs w:val="24"/>
+        </w:rPr>
+        <w:t xml:space="preserve">Permit easy reversal of actions: </w:t>
+      </w:r>
+      <w:r>
+        <w:rPr>
+          <w:bCs/>
+          <w:sz w:val="24"/>
+          <w:szCs w:val="24"/>
+        </w:rPr>
+        <w:t>Every action on this page can be easily reversed with a single button click or setting change. A skipped song can be returned to, the bass intensity can be re-adjusted, and the page can be easily accessed from the home screen if it is left.</w:t>
+      </w:r>
+    </w:p>
+    <w:p>
+      <w:pPr>
+        <w:rPr>
+          <w:bCs/>
+          <w:sz w:val="24"/>
+          <w:szCs w:val="24"/>
+        </w:rPr>
+      </w:pPr>
+    </w:p>
+    <w:p>
+      <w:pPr>
+        <w:rPr>
+          <w:bCs/>
+          <w:sz w:val="24"/>
+          <w:szCs w:val="24"/>
+        </w:rPr>
+      </w:pPr>
+      <w:r>
+        <w:rPr>
+          <w:b/>
+          <w:sz w:val="24"/>
+          <w:szCs w:val="24"/>
+        </w:rPr>
+        <w:t xml:space="preserve">Offer informative feedback: </w:t>
+      </w:r>
+      <w:r>
+        <w:rPr>
+          <w:bCs/>
+          <w:sz w:val="24"/>
+          <w:szCs w:val="24"/>
+        </w:rPr>
+        <w:t xml:space="preserve">This application will use a touchscreen interface in a real environment. To make this touchscreen sensible and keep the driver’s eye’s on the </w:t>
+      </w:r>
+      <w:r>
+        <w:rPr>
+          <w:bCs/>
+          <w:sz w:val="24"/>
+          <w:szCs w:val="24"/>
+        </w:rPr>
+        <w:lastRenderedPageBreak/>
+        <w:t>road, every valid click on the screen which successfully creates action will be accompanied by a “click” sound.</w:t>
+      </w:r>
+    </w:p>
+    <w:p>
+      <w:pPr>
+        <w:rPr>
+          <w:bCs/>
+          <w:sz w:val="24"/>
+          <w:szCs w:val="24"/>
+        </w:rPr>
+      </w:pPr>
+    </w:p>
+    <w:p>
+      <w:pPr>
+        <w:rPr>
+          <w:bCs/>
+          <w:sz w:val="40"/>
+          <w:szCs w:val="40"/>
+        </w:rPr>
+      </w:pPr>
+      <w:r>
+        <w:rPr>
+          <w:bCs/>
+          <w:sz w:val="40"/>
+          <w:szCs w:val="40"/>
+        </w:rPr>
+        <w:t>Settings Screen:</w:t>
+      </w:r>
+    </w:p>
+    <w:p>
+      <w:pPr>
+        <w:rPr>
+          <w:bCs/>
+          <w:sz w:val="24"/>
+          <w:szCs w:val="24"/>
+        </w:rPr>
+      </w:pPr>
+      <w:r>
+        <w:rPr>
+          <w:bCs/>
+          <w:sz w:val="24"/>
+          <w:szCs w:val="24"/>
+        </w:rPr>
+        <w:t xml:space="preserve">The settings screen is where general settings related to the smart car will be manipulated. Any settings which intuitively make sense on other screens will be placed on those screens as well, but regardless this screen will allow access and manipulation to every setting which the user is permitted to interface with. </w:t>
+      </w:r>
+    </w:p>
+    <w:p>
+      <w:pPr>
+        <w:rPr>
+          <w:bCs/>
+          <w:sz w:val="24"/>
+          <w:szCs w:val="24"/>
+        </w:rPr>
+      </w:pPr>
+    </w:p>
+    <w:p>
+      <w:pPr>
+        <w:rPr>
+          <w:bCs/>
+          <w:sz w:val="24"/>
+          <w:szCs w:val="24"/>
+        </w:rPr>
+      </w:pPr>
+      <w:r>
+        <w:rPr>
+          <w:bCs/>
+          <w:sz w:val="24"/>
+          <w:szCs w:val="24"/>
+        </w:rPr>
+        <w:t>The 8 golden rules that apply are:</w:t>
       </w:r>
     </w:p>
     <w:sectPr>

</xml_diff>

<commit_message>
Finished descriptions for settings and dashboard pages
</commit_message>
<xml_diff>
--- a/HIC Descriptions.docx
+++ b/HIC Descriptions.docx
@@ -371,11 +371,6 @@
         </w:rPr>
         <w:t>such as the play button turning to a pause and visa versa as well as the page changing when they go to a certain location.</w:t>
       </w:r>
-    </w:p>
-    <w:p>
-      <w:pPr>
-        <w:pStyle w:val="Heading1"/>
-      </w:pPr>
       <w:bookmarkStart w:id="1" w:name="_xx9gkzdwlap9" w:colFirst="0" w:colLast="0"/>
       <w:bookmarkEnd w:id="1"/>
     </w:p>
@@ -752,6 +747,7 @@
           <w:sz w:val="24"/>
           <w:szCs w:val="24"/>
         </w:rPr>
+        <w:lastRenderedPageBreak/>
         <w:t xml:space="preserve">Consistency </w:t>
       </w:r>
       <w:r>
@@ -1059,16 +1055,7 @@
           <w:sz w:val="24"/>
           <w:szCs w:val="24"/>
         </w:rPr>
-        <w:t xml:space="preserve">This application will use a touchscreen interface in a real environment. To make this touchscreen sensible and keep the driver’s eye’s on the </w:t>
-      </w:r>
-      <w:r>
-        <w:rPr>
-          <w:bCs/>
-          <w:sz w:val="24"/>
-          <w:szCs w:val="24"/>
-        </w:rPr>
-        <w:lastRenderedPageBreak/>
-        <w:t>road, every valid click on the screen which successfully creates action will be accompanied by a “click” sound.</w:t>
+        <w:t>This application will use a touchscreen interface in a real environment. To make this touchscreen sensible and keep the driver’s eyes on the road, every valid click on the screen which successfully creates action will be accompanied by a “click” sound.</w:t>
       </w:r>
     </w:p>
     <w:p>
@@ -1094,6 +1081,7 @@
           <w:sz w:val="40"/>
           <w:szCs w:val="40"/>
         </w:rPr>
+        <w:lastRenderedPageBreak/>
         <w:t>Settings Screen:</w:t>
       </w:r>
     </w:p>
@@ -1139,6 +1127,373 @@
         </w:rPr>
         <w:t>The 8 golden rules that apply are:</w:t>
       </w:r>
+    </w:p>
+    <w:p>
+      <w:pPr>
+        <w:rPr>
+          <w:bCs/>
+          <w:sz w:val="24"/>
+          <w:szCs w:val="24"/>
+        </w:rPr>
+      </w:pPr>
+    </w:p>
+    <w:p>
+      <w:pPr>
+        <w:rPr>
+          <w:bCs/>
+          <w:sz w:val="24"/>
+          <w:szCs w:val="24"/>
+        </w:rPr>
+      </w:pPr>
+      <w:r>
+        <w:rPr>
+          <w:b/>
+          <w:sz w:val="24"/>
+          <w:szCs w:val="24"/>
+        </w:rPr>
+        <w:t xml:space="preserve">Consistency: </w:t>
+      </w:r>
+      <w:r>
+        <w:rPr>
+          <w:bCs/>
+          <w:sz w:val="24"/>
+          <w:szCs w:val="24"/>
+        </w:rPr>
+        <w:t>The color scheme is consistent with the rest of the pages. The essentials bar is located in the same locations as other screens and has an identical layout.</w:t>
+      </w:r>
+    </w:p>
+    <w:p>
+      <w:pPr>
+        <w:rPr>
+          <w:bCs/>
+          <w:sz w:val="24"/>
+          <w:szCs w:val="24"/>
+        </w:rPr>
+      </w:pPr>
+    </w:p>
+    <w:p>
+      <w:pPr>
+        <w:rPr>
+          <w:bCs/>
+          <w:sz w:val="24"/>
+          <w:szCs w:val="24"/>
+        </w:rPr>
+      </w:pPr>
+      <w:r>
+        <w:rPr>
+          <w:b/>
+          <w:sz w:val="24"/>
+          <w:szCs w:val="24"/>
+        </w:rPr>
+        <w:t xml:space="preserve">Offer informative feedback: </w:t>
+      </w:r>
+      <w:r>
+        <w:rPr>
+          <w:bCs/>
+          <w:sz w:val="24"/>
+          <w:szCs w:val="24"/>
+        </w:rPr>
+        <w:t>This application will use a touchscreen interface in a real environment. To make this touchscreen sensible and keep the driver’s eyes on the road, every valid click on the screen which successfully creates action will be accompanied by a “click” sound.</w:t>
+      </w:r>
+    </w:p>
+    <w:p>
+      <w:pPr>
+        <w:rPr>
+          <w:bCs/>
+          <w:sz w:val="24"/>
+          <w:szCs w:val="24"/>
+        </w:rPr>
+      </w:pPr>
+    </w:p>
+    <w:p>
+      <w:pPr>
+        <w:rPr>
+          <w:bCs/>
+          <w:sz w:val="24"/>
+          <w:szCs w:val="24"/>
+        </w:rPr>
+      </w:pPr>
+      <w:r>
+        <w:rPr>
+          <w:b/>
+          <w:sz w:val="24"/>
+          <w:szCs w:val="24"/>
+        </w:rPr>
+        <w:t>Permit easy reversal of actions:</w:t>
+      </w:r>
+      <w:r>
+        <w:rPr>
+          <w:bCs/>
+          <w:sz w:val="24"/>
+          <w:szCs w:val="24"/>
+        </w:rPr>
+        <w:t xml:space="preserve"> Every action on this page can be easily reversed with a single button click or setting change. All setting toggles can be reset and anything which is altered can be reverted. This page can be easily returned to from the home screen if accidentally exited from.</w:t>
+      </w:r>
+    </w:p>
+    <w:p>
+      <w:pPr>
+        <w:rPr>
+          <w:bCs/>
+          <w:sz w:val="24"/>
+          <w:szCs w:val="24"/>
+        </w:rPr>
+      </w:pPr>
+    </w:p>
+    <w:p>
+      <w:pPr>
+        <w:rPr>
+          <w:bCs/>
+          <w:sz w:val="24"/>
+          <w:szCs w:val="24"/>
+        </w:rPr>
+      </w:pPr>
+      <w:r>
+        <w:rPr>
+          <w:b/>
+          <w:sz w:val="24"/>
+          <w:szCs w:val="24"/>
+        </w:rPr>
+        <w:t xml:space="preserve">Support internal locus of control: </w:t>
+      </w:r>
+      <w:r>
+        <w:rPr>
+          <w:bCs/>
+          <w:sz w:val="24"/>
+          <w:szCs w:val="24"/>
+        </w:rPr>
+        <w:t xml:space="preserve">This page serves as the central locus of control for the entire application. Every setting and/or </w:t>
+      </w:r>
+      <w:r>
+        <w:rPr>
+          <w:bCs/>
+          <w:sz w:val="24"/>
+          <w:szCs w:val="24"/>
+        </w:rPr>
+        <w:t>adjustment which can be made in this application is accessible from here.</w:t>
+      </w:r>
+    </w:p>
+    <w:p>
+      <w:pPr>
+        <w:rPr>
+          <w:bCs/>
+          <w:sz w:val="24"/>
+          <w:szCs w:val="24"/>
+        </w:rPr>
+      </w:pPr>
+    </w:p>
+    <w:p>
+      <w:pPr>
+        <w:rPr>
+          <w:bCs/>
+          <w:sz w:val="40"/>
+          <w:szCs w:val="40"/>
+        </w:rPr>
+      </w:pPr>
+      <w:r>
+        <w:rPr>
+          <w:bCs/>
+          <w:sz w:val="40"/>
+          <w:szCs w:val="40"/>
+        </w:rPr>
+        <w:t>Driver Dashboard</w:t>
+      </w:r>
+    </w:p>
+    <w:p>
+      <w:pPr>
+        <w:rPr>
+          <w:bCs/>
+          <w:sz w:val="24"/>
+          <w:szCs w:val="24"/>
+        </w:rPr>
+      </w:pPr>
+      <w:r>
+        <w:rPr>
+          <w:bCs/>
+          <w:sz w:val="24"/>
+          <w:szCs w:val="24"/>
+        </w:rPr>
+        <w:t>This screen is different from the other screens in the following ways: it appears on a separate screen behind the steering wheel instead of on the central console and persists regardless of what state the central console is in. This screen serves as the traditional dashboard for the driver and displays things such as battery level (assuming this is an electric car), current speed, current speed limit, fuel economy, the current song playing, and other features.</w:t>
+      </w:r>
+      <w:r>
+        <w:rPr>
+          <w:bCs/>
+          <w:sz w:val="24"/>
+          <w:szCs w:val="24"/>
+        </w:rPr>
+        <w:t xml:space="preserve"> Things that appear on this screen are contextual to both the state of the main application being interfaced from the central console and to the controls on the steering wheel of the car.</w:t>
+      </w:r>
+    </w:p>
+    <w:p>
+      <w:pPr>
+        <w:rPr>
+          <w:bCs/>
+          <w:sz w:val="24"/>
+          <w:szCs w:val="24"/>
+        </w:rPr>
+      </w:pPr>
+    </w:p>
+    <w:p>
+      <w:pPr>
+        <w:rPr>
+          <w:bCs/>
+          <w:sz w:val="24"/>
+          <w:szCs w:val="24"/>
+        </w:rPr>
+      </w:pPr>
+      <w:r>
+        <w:rPr>
+          <w:bCs/>
+          <w:sz w:val="24"/>
+          <w:szCs w:val="24"/>
+        </w:rPr>
+        <w:t>The 8 golden rules that apply are:</w:t>
+      </w:r>
+    </w:p>
+    <w:p>
+      <w:pPr>
+        <w:rPr>
+          <w:bCs/>
+          <w:sz w:val="24"/>
+          <w:szCs w:val="24"/>
+        </w:rPr>
+      </w:pPr>
+    </w:p>
+    <w:p>
+      <w:pPr>
+        <w:rPr>
+          <w:bCs/>
+          <w:sz w:val="24"/>
+          <w:szCs w:val="24"/>
+        </w:rPr>
+      </w:pPr>
+      <w:r>
+        <w:rPr>
+          <w:b/>
+          <w:sz w:val="24"/>
+          <w:szCs w:val="24"/>
+        </w:rPr>
+        <w:t xml:space="preserve">Consistency: </w:t>
+      </w:r>
+      <w:r>
+        <w:rPr>
+          <w:bCs/>
+          <w:sz w:val="24"/>
+          <w:szCs w:val="24"/>
+        </w:rPr>
+        <w:t>The color scheme is consistent with the rest of the application.</w:t>
+      </w:r>
+    </w:p>
+    <w:p>
+      <w:pPr>
+        <w:rPr>
+          <w:bCs/>
+          <w:sz w:val="24"/>
+          <w:szCs w:val="24"/>
+        </w:rPr>
+      </w:pPr>
+    </w:p>
+    <w:p>
+      <w:pPr>
+        <w:rPr>
+          <w:bCs/>
+          <w:sz w:val="24"/>
+          <w:szCs w:val="24"/>
+        </w:rPr>
+      </w:pPr>
+      <w:r>
+        <w:rPr>
+          <w:b/>
+          <w:sz w:val="24"/>
+          <w:szCs w:val="24"/>
+        </w:rPr>
+        <w:lastRenderedPageBreak/>
+        <w:t>Permit easy reversal of actions:</w:t>
+      </w:r>
+      <w:r>
+        <w:rPr>
+          <w:bCs/>
+          <w:sz w:val="24"/>
+          <w:szCs w:val="24"/>
+        </w:rPr>
+        <w:t xml:space="preserve"> Any input which is applied to this screen can be reversed immediately. Windshield wipers can be turned on/off, cruise control can be freely toggled, etc.</w:t>
+      </w:r>
+    </w:p>
+    <w:p>
+      <w:pPr>
+        <w:rPr>
+          <w:bCs/>
+          <w:sz w:val="24"/>
+          <w:szCs w:val="24"/>
+        </w:rPr>
+      </w:pPr>
+    </w:p>
+    <w:p>
+      <w:pPr>
+        <w:rPr>
+          <w:bCs/>
+          <w:sz w:val="24"/>
+          <w:szCs w:val="24"/>
+        </w:rPr>
+      </w:pPr>
+      <w:r>
+        <w:rPr>
+          <w:b/>
+          <w:sz w:val="24"/>
+          <w:szCs w:val="24"/>
+        </w:rPr>
+        <w:t xml:space="preserve">Support internal locus of control: </w:t>
+      </w:r>
+      <w:r>
+        <w:rPr>
+          <w:bCs/>
+          <w:sz w:val="24"/>
+          <w:szCs w:val="24"/>
+        </w:rPr>
+        <w:t>Following the general theme of the rest of the application, this screen (corresponding to the controlling steering wheel) allows for control of the more mechanical-oriented features of the car, such as the gas/brake, steering, windshield wipers, headlights, etc.</w:t>
+      </w:r>
+    </w:p>
+    <w:p>
+      <w:pPr>
+        <w:rPr>
+          <w:bCs/>
+          <w:sz w:val="24"/>
+          <w:szCs w:val="24"/>
+        </w:rPr>
+      </w:pPr>
+    </w:p>
+    <w:p>
+      <w:pPr>
+        <w:rPr>
+          <w:bCs/>
+          <w:sz w:val="24"/>
+          <w:szCs w:val="24"/>
+        </w:rPr>
+      </w:pPr>
+      <w:r>
+        <w:rPr>
+          <w:b/>
+          <w:sz w:val="24"/>
+          <w:szCs w:val="24"/>
+        </w:rPr>
+        <w:t>Reduce short term memory load:</w:t>
+      </w:r>
+      <w:r>
+        <w:rPr>
+          <w:bCs/>
+          <w:sz w:val="24"/>
+          <w:szCs w:val="24"/>
+        </w:rPr>
+        <w:t xml:space="preserve"> The immediate and important state of the car, such as the current speed, whether high beams are on, if cruise control is set, and other things are immediately visible from this dashboard. The user does not have to remember how fast the car is going or what important features are turned on or off.</w:t>
+      </w:r>
+    </w:p>
+    <w:p>
+      <w:pPr>
+        <w:rPr>
+          <w:bCs/>
+          <w:sz w:val="24"/>
+          <w:szCs w:val="24"/>
+        </w:rPr>
+      </w:pPr>
     </w:p>
     <w:sectPr>
       <w:pgSz w:w="12240" w:h="15840"/>

</xml_diff>